<commit_message>
Working with Docx  - the beginning
</commit_message>
<xml_diff>
--- a/MyProjects/Working with Word/word.docx
+++ b/MyProjects/Working with Word/word.docx
@@ -5,9 +5,30 @@
     <w:p>
       <w:pPr>
         <w:pStyle w:val="Title"/>
+        <w:jc w:val="center"/>
       </w:pPr>
       <w:r>
         <w:t>Hello World!</w:t>
+      </w:r>
+    </w:p>
+    <w:p>
+      <w:pPr>
+        <w:pStyle w:val="Heading1"/>
+        <w:jc w:val="center"/>
+      </w:pPr>
+      <w:r>
+        <w:t>Paragraph 1</w:t>
+      </w:r>
+    </w:p>
+    <w:p>
+      <w:r>
+        <w:t>Мама мыла раму!</w:t>
+      </w:r>
+      <w:r>
+        <w:rPr>
+          <w:b/>
+        </w:rPr>
+        <w:t xml:space="preserve"> New text</w:t>
       </w:r>
     </w:p>
     <w:sectPr>

</xml_diff>

<commit_message>
Working with Docx  - create doc  - open doc  - finding word and coloring it
</commit_message>
<xml_diff>
--- a/MyProjects/Working with Word/word.docx
+++ b/MyProjects/Working with Word/word.docx
@@ -8,27 +8,21 @@
         <w:jc w:val="center"/>
       </w:pPr>
       <w:r>
-        <w:t>Hello World!</w:t>
+        <w:t>Start of the doc!</w:t>
       </w:r>
     </w:p>
     <w:p>
       <w:pPr>
-        <w:pStyle w:val="Heading1"/>
         <w:jc w:val="center"/>
       </w:pPr>
       <w:r>
-        <w:t>Paragraph 1</w:t>
-      </w:r>
-    </w:p>
-    <w:p>
-      <w:r>
-        <w:t>Мама мыла раму!</w:t>
+        <w:t>Картельные сговоры не допускают ситуации, при которой стремящиеся вытеснить традиционное производство, нанотехнологии будут обнародованы. Значимость этих проблем настолько очевидна, что существующая теория позволяет выполнить важные задания по разработке направлений прогрессивного развития. Однозначно, реплицированные с зарубежных источников, современные исследования, которые представляют собой яркий пример континентально-европейского типа политической культуры, будут объединены в целые кластеры себе подобных.</w:t>
       </w:r>
       <w:r>
         <w:rPr>
-          <w:b/>
+          <w:color w:val="FF0000"/>
         </w:rPr>
-        <w:t xml:space="preserve"> New text</w:t>
+        <w:t>яркий</w:t>
       </w:r>
     </w:p>
     <w:sectPr>
@@ -404,6 +398,10 @@
     <w:name w:val="Normal"/>
     <w:qFormat/>
     <w:rsid w:val="00FC693F"/>
+    <w:rPr>
+      <w:rFonts w:ascii="Calibri" w:hAnsi="Calibri"/>
+      <w:sz w:val="28"/>
+    </w:rPr>
   </w:style>
   <w:style w:type="paragraph" w:styleId="Header">
     <w:name w:val="header"/>

</xml_diff>